<commit_message>
Atualizei os planos didaticos das disciplinas de PC2 e ES
</commit_message>
<xml_diff>
--- a/aulas/gsi526/plano-didatico-es.docx
+++ b/aulas/gsi526/plano-didatico-es.docx
@@ -2982,19 +2982,7 @@
               <w:rPr>
                 <w:sz w:val="24"/>
               </w:rPr>
-              <w:t>18</w:t>
-            </w:r>
-            <w:r>
-              <w:rPr>
-                <w:sz w:val="24"/>
-              </w:rPr>
-              <w:t>/</w:t>
-            </w:r>
-            <w:r>
-              <w:rPr>
-                <w:sz w:val="24"/>
-              </w:rPr>
-              <w:t>11</w:t>
+              <w:t>18/11</w:t>
             </w:r>
           </w:p>
         </w:tc>
@@ -4467,19 +4455,7 @@
               <w:rPr>
                 <w:sz w:val="24"/>
               </w:rPr>
-              <w:t>06</w:t>
-            </w:r>
-            <w:r>
-              <w:rPr>
-                <w:sz w:val="24"/>
-              </w:rPr>
-              <w:t>/</w:t>
-            </w:r>
-            <w:r>
-              <w:rPr>
-                <w:sz w:val="24"/>
-              </w:rPr>
-              <w:t>01</w:t>
+              <w:t>06/01</w:t>
             </w:r>
           </w:p>
         </w:tc>
@@ -5846,12 +5822,14 @@
               <w:ind w:left="118"/>
               <w:rPr>
                 <w:rFonts w:ascii="Arial"/>
+                <w:b/>
                 <w:sz w:val="24"/>
               </w:rPr>
             </w:pPr>
             <w:r>
               <w:rPr>
                 <w:rFonts w:ascii="Arial"/>
+                <w:b/>
                 <w:sz w:val="24"/>
               </w:rPr>
               <w:t>14/02</w:t>
@@ -5872,25 +5850,16 @@
             </w:pPr>
             <w:r>
               <w:rPr>
-                <w:sz w:val="24"/>
-              </w:rPr>
-              <w:t>Dúvidas,</w:t>
-            </w:r>
-            <w:r>
-              <w:rPr>
-                <w:spacing w:val="-1"/>
-                <w:sz w:val="24"/>
-              </w:rPr>
-              <w:t xml:space="preserve"> </w:t>
-            </w:r>
-            <w:r>
-              <w:rPr>
-                <w:sz w:val="24"/>
-              </w:rPr>
-              <w:t>Resolução</w:t>
-            </w:r>
-            <w:r>
-              <w:rPr>
+                <w:rFonts w:ascii="Arial"/>
+                <w:b/>
+                <w:sz w:val="24"/>
+              </w:rPr>
+              <w:t>Prova</w:t>
+            </w:r>
+            <w:r>
+              <w:rPr>
+                <w:rFonts w:ascii="Arial"/>
+                <w:b/>
                 <w:spacing w:val="-2"/>
                 <w:sz w:val="24"/>
               </w:rPr>
@@ -5898,22 +5867,79 @@
             </w:r>
             <w:r>
               <w:rPr>
-                <w:sz w:val="24"/>
-              </w:rPr>
-              <w:t>de</w:t>
-            </w:r>
-            <w:r>
-              <w:rPr>
-                <w:spacing w:val="-3"/>
-                <w:sz w:val="24"/>
-              </w:rPr>
-              <w:t xml:space="preserve"> </w:t>
-            </w:r>
-            <w:r>
-              <w:rPr>
-                <w:sz w:val="24"/>
-              </w:rPr>
-              <w:t>Exercícios</w:t>
+                <w:rFonts w:ascii="Arial"/>
+                <w:b/>
+                <w:sz w:val="24"/>
+              </w:rPr>
+              <w:t>3 e</w:t>
+            </w:r>
+            <w:r>
+              <w:rPr>
+                <w:rFonts w:ascii="Arial"/>
+                <w:b/>
+                <w:spacing w:val="-2"/>
+                <w:sz w:val="24"/>
+              </w:rPr>
+              <w:t xml:space="preserve"> </w:t>
+            </w:r>
+            <w:r>
+              <w:rPr>
+                <w:rFonts w:ascii="Arial"/>
+                <w:b/>
+                <w:sz w:val="24"/>
+              </w:rPr>
+              <w:t>Entrega</w:t>
+            </w:r>
+            <w:r>
+              <w:rPr>
+                <w:rFonts w:ascii="Arial"/>
+                <w:b/>
+                <w:spacing w:val="1"/>
+                <w:sz w:val="24"/>
+              </w:rPr>
+              <w:t xml:space="preserve"> </w:t>
+            </w:r>
+            <w:r>
+              <w:rPr>
+                <w:rFonts w:ascii="Arial"/>
+                <w:b/>
+                <w:sz w:val="24"/>
+              </w:rPr>
+              <w:t>da</w:t>
+            </w:r>
+            <w:r>
+              <w:rPr>
+                <w:rFonts w:ascii="Arial"/>
+                <w:b/>
+                <w:spacing w:val="-2"/>
+                <w:sz w:val="24"/>
+              </w:rPr>
+              <w:t xml:space="preserve"> </w:t>
+            </w:r>
+            <w:r>
+              <w:rPr>
+                <w:rFonts w:ascii="Arial"/>
+                <w:b/>
+                <w:sz w:val="24"/>
+              </w:rPr>
+              <w:t>Lista</w:t>
+            </w:r>
+            <w:r>
+              <w:rPr>
+                <w:rFonts w:ascii="Arial"/>
+                <w:b/>
+                <w:spacing w:val="1"/>
+                <w:sz w:val="24"/>
+              </w:rPr>
+              <w:t xml:space="preserve"> </w:t>
+            </w:r>
+            <w:r>
+              <w:rPr>
+                <w:rFonts w:ascii="Arial"/>
+                <w:b/>
+                <w:sz w:val="24"/>
+              </w:rPr>
+              <w:t>3</w:t>
             </w:r>
           </w:p>
         </w:tc>
@@ -5926,196 +5952,6 @@
               <w:pStyle w:val="TableParagraph"/>
               <w:spacing w:before="1" w:line="255" w:lineRule="exact"/>
               <w:ind w:right="3"/>
-              <w:jc w:val="center"/>
-              <w:rPr>
-                <w:sz w:val="24"/>
-              </w:rPr>
-            </w:pPr>
-            <w:r>
-              <w:rPr>
-                <w:sz w:val="24"/>
-              </w:rPr>
-              <w:t>x</w:t>
-            </w:r>
-          </w:p>
-        </w:tc>
-        <w:tc>
-          <w:tcPr>
-            <w:tcW w:w="2016" w:type="dxa"/>
-          </w:tcPr>
-          <w:p>
-            <w:pPr>
-              <w:pStyle w:val="TableParagraph"/>
-              <w:spacing w:line="240" w:lineRule="auto"/>
-              <w:rPr>
-                <w:rFonts w:ascii="Times New Roman"/>
-                <w:sz w:val="20"/>
-              </w:rPr>
-            </w:pPr>
-          </w:p>
-        </w:tc>
-      </w:tr>
-      <w:tr>
-        <w:trPr>
-          <w:trHeight w:val="276"/>
-        </w:trPr>
-        <w:tc>
-          <w:tcPr>
-            <w:tcW w:w="968" w:type="dxa"/>
-          </w:tcPr>
-          <w:p>
-            <w:pPr>
-              <w:pStyle w:val="TableParagraph"/>
-              <w:ind w:left="118"/>
-              <w:rPr>
-                <w:rFonts w:ascii="Arial"/>
-                <w:b/>
-                <w:sz w:val="24"/>
-              </w:rPr>
-            </w:pPr>
-            <w:r>
-              <w:rPr>
-                <w:rFonts w:ascii="Arial"/>
-                <w:b/>
-                <w:sz w:val="24"/>
-              </w:rPr>
-              <w:t>17</w:t>
-            </w:r>
-            <w:r>
-              <w:rPr>
-                <w:rFonts w:ascii="Arial"/>
-                <w:b/>
-                <w:sz w:val="24"/>
-              </w:rPr>
-              <w:t>/</w:t>
-            </w:r>
-            <w:r>
-              <w:rPr>
-                <w:rFonts w:ascii="Arial"/>
-                <w:b/>
-                <w:sz w:val="24"/>
-              </w:rPr>
-              <w:t>02</w:t>
-            </w:r>
-          </w:p>
-        </w:tc>
-        <w:tc>
-          <w:tcPr>
-            <w:tcW w:w="3894" w:type="dxa"/>
-          </w:tcPr>
-          <w:p>
-            <w:pPr>
-              <w:pStyle w:val="TableParagraph"/>
-              <w:ind w:left="116"/>
-              <w:rPr>
-                <w:rFonts w:ascii="Arial"/>
-                <w:b/>
-                <w:sz w:val="24"/>
-              </w:rPr>
-            </w:pPr>
-            <w:r>
-              <w:rPr>
-                <w:rFonts w:ascii="Arial"/>
-                <w:b/>
-                <w:sz w:val="24"/>
-              </w:rPr>
-              <w:t>Prova</w:t>
-            </w:r>
-            <w:r>
-              <w:rPr>
-                <w:rFonts w:ascii="Arial"/>
-                <w:b/>
-                <w:spacing w:val="-2"/>
-                <w:sz w:val="24"/>
-              </w:rPr>
-              <w:t xml:space="preserve"> </w:t>
-            </w:r>
-            <w:r>
-              <w:rPr>
-                <w:rFonts w:ascii="Arial"/>
-                <w:b/>
-                <w:sz w:val="24"/>
-              </w:rPr>
-              <w:t>3 e</w:t>
-            </w:r>
-            <w:r>
-              <w:rPr>
-                <w:rFonts w:ascii="Arial"/>
-                <w:b/>
-                <w:spacing w:val="-2"/>
-                <w:sz w:val="24"/>
-              </w:rPr>
-              <w:t xml:space="preserve"> </w:t>
-            </w:r>
-            <w:r>
-              <w:rPr>
-                <w:rFonts w:ascii="Arial"/>
-                <w:b/>
-                <w:sz w:val="24"/>
-              </w:rPr>
-              <w:t>Entrega</w:t>
-            </w:r>
-            <w:r>
-              <w:rPr>
-                <w:rFonts w:ascii="Arial"/>
-                <w:b/>
-                <w:spacing w:val="1"/>
-                <w:sz w:val="24"/>
-              </w:rPr>
-              <w:t xml:space="preserve"> </w:t>
-            </w:r>
-            <w:r>
-              <w:rPr>
-                <w:rFonts w:ascii="Arial"/>
-                <w:b/>
-                <w:sz w:val="24"/>
-              </w:rPr>
-              <w:t>da</w:t>
-            </w:r>
-            <w:r>
-              <w:rPr>
-                <w:rFonts w:ascii="Arial"/>
-                <w:b/>
-                <w:spacing w:val="-2"/>
-                <w:sz w:val="24"/>
-              </w:rPr>
-              <w:t xml:space="preserve"> </w:t>
-            </w:r>
-            <w:r>
-              <w:rPr>
-                <w:rFonts w:ascii="Arial"/>
-                <w:b/>
-                <w:sz w:val="24"/>
-              </w:rPr>
-              <w:t>Lista</w:t>
-            </w:r>
-            <w:r>
-              <w:rPr>
-                <w:rFonts w:ascii="Arial"/>
-                <w:b/>
-                <w:spacing w:val="1"/>
-                <w:sz w:val="24"/>
-              </w:rPr>
-              <w:t xml:space="preserve"> </w:t>
-            </w:r>
-            <w:r>
-              <w:rPr>
-                <w:rFonts w:ascii="Arial"/>
-                <w:b/>
-                <w:sz w:val="24"/>
-              </w:rPr>
-              <w:t>3</w:t>
-            </w:r>
-          </w:p>
-        </w:tc>
-        <w:tc>
-          <w:tcPr>
-            <w:tcW w:w="2412" w:type="dxa"/>
-          </w:tcPr>
-          <w:p>
-            <w:pPr>
-              <w:pStyle w:val="TableParagraph"/>
-              <w:ind w:left="26"/>
               <w:jc w:val="center"/>
               <w:rPr>
                 <w:sz w:val="24"/>
@@ -6170,7 +6006,7 @@
                 <w:b/>
                 <w:sz w:val="24"/>
               </w:rPr>
-              <w:t>03</w:t>
+              <w:t>15</w:t>
             </w:r>
             <w:r>
               <w:rPr>
@@ -6186,52 +6022,52 @@
                 <w:b/>
                 <w:sz w:val="24"/>
               </w:rPr>
-              <w:t>03</w:t>
+              <w:t>02</w:t>
+            </w:r>
+          </w:p>
+        </w:tc>
+        <w:tc>
+          <w:tcPr>
+            <w:tcW w:w="3894" w:type="dxa"/>
+          </w:tcPr>
+          <w:p>
+            <w:pPr>
+              <w:pStyle w:val="TableParagraph"/>
+              <w:spacing w:line="253" w:lineRule="exact"/>
+              <w:ind w:left="116"/>
+              <w:rPr>
+                <w:rFonts w:ascii="Arial"/>
+                <w:b/>
+                <w:sz w:val="24"/>
+              </w:rPr>
+            </w:pPr>
+            <w:r>
+              <w:rPr>
+                <w:rFonts w:ascii="Arial"/>
+                <w:b/>
+                <w:sz w:val="24"/>
+              </w:rPr>
+              <w:t>Exame</w:t>
+            </w:r>
+            <w:r>
+              <w:rPr>
+                <w:rFonts w:ascii="Arial"/>
+                <w:b/>
+                <w:spacing w:val="-2"/>
+                <w:sz w:val="24"/>
+              </w:rPr>
+              <w:t xml:space="preserve"> </w:t>
+            </w:r>
+            <w:r>
+              <w:rPr>
+                <w:rFonts w:ascii="Arial"/>
+                <w:b/>
+                <w:sz w:val="24"/>
+              </w:rPr>
+              <w:t>Especial</w:t>
             </w:r>
             <w:bookmarkStart w:id="2" w:name="_GoBack"/>
             <w:bookmarkEnd w:id="2"/>
-          </w:p>
-        </w:tc>
-        <w:tc>
-          <w:tcPr>
-            <w:tcW w:w="3894" w:type="dxa"/>
-          </w:tcPr>
-          <w:p>
-            <w:pPr>
-              <w:pStyle w:val="TableParagraph"/>
-              <w:spacing w:line="253" w:lineRule="exact"/>
-              <w:ind w:left="116"/>
-              <w:rPr>
-                <w:rFonts w:ascii="Arial"/>
-                <w:b/>
-                <w:sz w:val="24"/>
-              </w:rPr>
-            </w:pPr>
-            <w:r>
-              <w:rPr>
-                <w:rFonts w:ascii="Arial"/>
-                <w:b/>
-                <w:sz w:val="24"/>
-              </w:rPr>
-              <w:t>Exame</w:t>
-            </w:r>
-            <w:r>
-              <w:rPr>
-                <w:rFonts w:ascii="Arial"/>
-                <w:b/>
-                <w:spacing w:val="-2"/>
-                <w:sz w:val="24"/>
-              </w:rPr>
-              <w:t xml:space="preserve"> </w:t>
-            </w:r>
-            <w:r>
-              <w:rPr>
-                <w:rFonts w:ascii="Arial"/>
-                <w:b/>
-                <w:sz w:val="24"/>
-              </w:rPr>
-              <w:t>Especial</w:t>
-            </w:r>
           </w:p>
         </w:tc>
         <w:tc>

</xml_diff>